<commit_message>
removed the previous uat testing document from last spring and re added in the one for this sprint as i made some changes
</commit_message>
<xml_diff>
--- a/UAT_TestPlan Templatev2 RepTracker sprint 0.03.docx
+++ b/UAT_TestPlan Templatev2 RepTracker sprint 0.03.docx
@@ -56,7 +56,14 @@
           <w:sz w:val="140"/>
           <w:szCs w:val="140"/>
         </w:rPr>
-        <w:t xml:space="preserve"> sprint 0.02</w:t>
+        <w:t xml:space="preserve"> sprint 0.0</w:t>
+      </w:r>
+      <w:r>
+        <w:rPr>
+          <w:sz w:val="140"/>
+          <w:szCs w:val="140"/>
+        </w:rPr>
+        <w:t>3</w:t>
       </w:r>
     </w:p>
     <w:p>
@@ -1080,6 +1087,30 @@
         </w:drawing>
       </w:r>
     </w:p>
+    <w:p>
+      <w:pPr>
+        <w:rPr>
+          <w:color w:val="FF0000"/>
+        </w:rPr>
+      </w:pPr>
+      <w:bookmarkStart w:id="3" w:name="_Hlk160131232"/>
+      <w:r>
+        <w:rPr>
+          <w:color w:val="FF0000"/>
+        </w:rPr>
+        <w:t xml:space="preserve">Story board is missing the user documentation </w:t>
+      </w:r>
+      <w:proofErr w:type="gramStart"/>
+      <w:r>
+        <w:rPr>
+          <w:color w:val="FF0000"/>
+        </w:rPr>
+        <w:t>page</w:t>
+      </w:r>
+      <w:proofErr w:type="gramEnd"/>
+    </w:p>
+    <w:bookmarkEnd w:id="3"/>
+    <w:p/>
     <w:p/>
     <w:p>
       <w:r>
@@ -1179,6 +1210,22 @@
     </w:p>
     <w:p>
       <w:r>
+        <w:rPr>
+          <w:color w:val="FF0000"/>
+        </w:rPr>
+        <w:t xml:space="preserve">This storyboard is missing the user documentation </w:t>
+      </w:r>
+      <w:proofErr w:type="gramStart"/>
+      <w:r>
+        <w:rPr>
+          <w:color w:val="FF0000"/>
+        </w:rPr>
+        <w:t>page</w:t>
+      </w:r>
+      <w:proofErr w:type="gramEnd"/>
+    </w:p>
+    <w:p>
+      <w:r>
         <w:t>(second half)</w:t>
       </w:r>
     </w:p>
@@ -1273,7 +1320,29 @@
         </w:drawing>
       </w:r>
     </w:p>
-    <w:p/>
+    <w:p>
+      <w:pPr>
+        <w:rPr>
+          <w:color w:val="FF0000"/>
+        </w:rPr>
+      </w:pPr>
+      <w:bookmarkStart w:id="4" w:name="_Hlk160131186"/>
+      <w:r>
+        <w:rPr>
+          <w:color w:val="FF0000"/>
+        </w:rPr>
+        <w:t xml:space="preserve">Data flow is missing user documentation </w:t>
+      </w:r>
+      <w:proofErr w:type="gramStart"/>
+      <w:r>
+        <w:rPr>
+          <w:color w:val="FF0000"/>
+        </w:rPr>
+        <w:t>page</w:t>
+      </w:r>
+      <w:bookmarkEnd w:id="4"/>
+      <w:proofErr w:type="gramEnd"/>
+    </w:p>
     <w:p>
       <w:r>
         <w:t xml:space="preserve">Context diagram: </w:t>
@@ -1369,6 +1438,30 @@
         </w:drawing>
       </w:r>
     </w:p>
+    <w:p>
+      <w:pPr>
+        <w:rPr>
+          <w:color w:val="FF0000"/>
+        </w:rPr>
+      </w:pPr>
+      <w:bookmarkStart w:id="5" w:name="_Hlk160131176"/>
+      <w:r>
+        <w:rPr>
+          <w:color w:val="FF0000"/>
+        </w:rPr>
+        <w:t xml:space="preserve">Flowchart is missing user documentation </w:t>
+      </w:r>
+      <w:proofErr w:type="gramStart"/>
+      <w:r>
+        <w:rPr>
+          <w:color w:val="FF0000"/>
+        </w:rPr>
+        <w:t>page</w:t>
+      </w:r>
+      <w:proofErr w:type="gramEnd"/>
+    </w:p>
+    <w:bookmarkEnd w:id="5"/>
+    <w:p/>
     <w:p/>
     <w:p/>
     <w:p>
@@ -1376,7 +1469,6 @@
         <w:rPr>
           <w:noProof/>
         </w:rPr>
-        <w:lastRenderedPageBreak/>
         <mc:AlternateContent>
           <mc:Choice Requires="wps">
             <w:drawing>
@@ -1530,11 +1622,11 @@
           <w:numId w:val="8"/>
         </w:numPr>
       </w:pPr>
-      <w:bookmarkStart w:id="3" w:name="_Toc139546478"/>
+      <w:bookmarkStart w:id="6" w:name="_Toc139546478"/>
       <w:r>
         <w:t>Testing team</w:t>
       </w:r>
-      <w:bookmarkEnd w:id="3"/>
+      <w:bookmarkEnd w:id="6"/>
     </w:p>
     <w:p>
       <w:r>
@@ -1932,7 +2024,7 @@
           <w:szCs w:val="40"/>
         </w:rPr>
       </w:pPr>
-      <w:bookmarkStart w:id="4" w:name="_Toc139546479"/>
+      <w:bookmarkStart w:id="7" w:name="_Toc139546479"/>
       <w:r>
         <w:br w:type="page"/>
       </w:r>
@@ -1950,7 +2042,7 @@
         <w:lastRenderedPageBreak/>
         <w:t>Environmental requirements</w:t>
       </w:r>
-      <w:bookmarkEnd w:id="4"/>
+      <w:bookmarkEnd w:id="7"/>
     </w:p>
     <w:p>
       <w:pPr>
@@ -1961,11 +2053,11 @@
         </w:numPr>
         <w:spacing w:before="0"/>
       </w:pPr>
-      <w:bookmarkStart w:id="5" w:name="_Toc139546480"/>
+      <w:bookmarkStart w:id="8" w:name="_Toc139546480"/>
       <w:r>
         <w:t>Hardware requirements</w:t>
       </w:r>
-      <w:bookmarkEnd w:id="5"/>
+      <w:bookmarkEnd w:id="8"/>
     </w:p>
     <w:p>
       <w:r>
@@ -1992,11 +2084,11 @@
         </w:numPr>
         <w:spacing w:before="0"/>
       </w:pPr>
-      <w:bookmarkStart w:id="6" w:name="_Toc139546481"/>
+      <w:bookmarkStart w:id="9" w:name="_Toc139546481"/>
       <w:r>
         <w:t>Software requirements</w:t>
       </w:r>
-      <w:bookmarkEnd w:id="6"/>
+      <w:bookmarkEnd w:id="9"/>
     </w:p>
     <w:p>
       <w:r>
@@ -2065,12 +2157,12 @@
           <w:numId w:val="8"/>
         </w:numPr>
       </w:pPr>
-      <w:bookmarkStart w:id="7" w:name="_Toc139546482"/>
+      <w:bookmarkStart w:id="10" w:name="_Toc139546482"/>
       <w:r>
         <w:lastRenderedPageBreak/>
         <w:t>Test Scripts</w:t>
       </w:r>
-      <w:bookmarkEnd w:id="7"/>
+      <w:bookmarkEnd w:id="10"/>
     </w:p>
     <w:p>
       <w:r>
@@ -2284,753 +2376,6 @@
             </w:r>
             <w:r>
               <w:t xml:space="preserve"> the one above</w:t>
-            </w:r>
-          </w:p>
-        </w:tc>
-        <w:tc>
-          <w:tcPr>
-            <w:tcW w:w="3435" w:type="dxa"/>
-          </w:tcPr>
-          <w:p>
-            <w:r>
-              <w:t>Tester name:</w:t>
-            </w:r>
-            <w:r>
-              <w:t xml:space="preserve"> Sean </w:t>
-            </w:r>
-            <w:proofErr w:type="spellStart"/>
-            <w:r>
-              <w:t>Perpignani</w:t>
-            </w:r>
-            <w:proofErr w:type="spellEnd"/>
-          </w:p>
-          <w:tbl>
-            <w:tblPr>
-              <w:tblStyle w:val="TableGrid"/>
-              <w:tblW w:w="0" w:type="auto"/>
-              <w:tblLook w:val="04A0" w:firstRow="1" w:lastRow="0" w:firstColumn="1" w:lastColumn="0" w:noHBand="0" w:noVBand="1"/>
-            </w:tblPr>
-            <w:tblGrid>
-              <w:gridCol w:w="333"/>
-              <w:gridCol w:w="681"/>
-            </w:tblGrid>
-            <w:tr>
-              <w:tc>
-                <w:tcPr>
-                  <w:tcW w:w="470" w:type="dxa"/>
-                  <w:tcBorders>
-                    <w:right w:val="single" w:sz="4" w:space="0" w:color="auto"/>
-                  </w:tcBorders>
-                </w:tcPr>
-                <w:p>
-                  <w:r>
-                    <w:t>X</w:t>
-                  </w:r>
-                </w:p>
-              </w:tc>
-              <w:tc>
-                <w:tcPr>
-                  <w:tcW w:w="3361" w:type="dxa"/>
-                  <w:tcBorders>
-                    <w:top w:val="nil"/>
-                    <w:left w:val="single" w:sz="4" w:space="0" w:color="auto"/>
-                    <w:bottom w:val="nil"/>
-                    <w:right w:val="nil"/>
-                  </w:tcBorders>
-                </w:tcPr>
-                <w:p>
-                  <w:r>
-                    <w:t>PASS</w:t>
-                  </w:r>
-                </w:p>
-              </w:tc>
-            </w:tr>
-            <w:tr>
-              <w:tc>
-                <w:tcPr>
-                  <w:tcW w:w="470" w:type="dxa"/>
-                  <w:tcBorders>
-                    <w:right w:val="single" w:sz="4" w:space="0" w:color="auto"/>
-                  </w:tcBorders>
-                </w:tcPr>
-                <w:p/>
-              </w:tc>
-              <w:tc>
-                <w:tcPr>
-                  <w:tcW w:w="3361" w:type="dxa"/>
-                  <w:tcBorders>
-                    <w:top w:val="nil"/>
-                    <w:left w:val="single" w:sz="4" w:space="0" w:color="auto"/>
-                    <w:bottom w:val="nil"/>
-                    <w:right w:val="nil"/>
-                  </w:tcBorders>
-                </w:tcPr>
-                <w:p>
-                  <w:r>
-                    <w:t>FAIL</w:t>
-                  </w:r>
-                </w:p>
-              </w:tc>
-            </w:tr>
-          </w:tbl>
-          <w:p>
-            <w:r>
-              <w:t>Observations:</w:t>
-            </w:r>
-          </w:p>
-          <w:p>
-            <w:r>
-              <w:t xml:space="preserve">The page loads as it should </w:t>
-            </w:r>
-          </w:p>
-        </w:tc>
-      </w:tr>
-      <w:tr>
-        <w:tc>
-          <w:tcPr>
-            <w:tcW w:w="685" w:type="dxa"/>
-          </w:tcPr>
-          <w:p>
-            <w:r>
-              <w:t>2</w:t>
-            </w:r>
-          </w:p>
-        </w:tc>
-        <w:tc>
-          <w:tcPr>
-            <w:tcW w:w="2116" w:type="dxa"/>
-          </w:tcPr>
-          <w:p>
-            <w:r>
-              <w:t>Page loads the logbook UI</w:t>
-            </w:r>
-          </w:p>
-        </w:tc>
-        <w:tc>
-          <w:tcPr>
-            <w:tcW w:w="3702" w:type="dxa"/>
-          </w:tcPr>
-          <w:p>
-            <w:r>
-              <w:t>User needs to click on the button labelled ‘logbook’</w:t>
-            </w:r>
-          </w:p>
-        </w:tc>
-        <w:tc>
-          <w:tcPr>
-            <w:tcW w:w="4452" w:type="dxa"/>
-          </w:tcPr>
-          <w:p>
-            <w:r>
-              <w:t>P</w:t>
-            </w:r>
-            <w:r>
-              <w:t>age</w:t>
-            </w:r>
-            <w:r>
-              <w:t xml:space="preserve"> loads a display</w:t>
-            </w:r>
-            <w:r>
-              <w:t xml:space="preserve"> like</w:t>
-            </w:r>
-            <w:r>
-              <w:t xml:space="preserve"> the one </w:t>
-            </w:r>
-            <w:proofErr w:type="gramStart"/>
-            <w:r>
-              <w:t>above</w:t>
-            </w:r>
-            <w:proofErr w:type="gramEnd"/>
-          </w:p>
-          <w:p/>
-          <w:p>
-            <w:r>
-              <w:rPr>
-                <w:noProof/>
-              </w:rPr>
-              <w:drawing>
-                <wp:inline distT="0" distB="0" distL="0" distR="0" wp14:anchorId="0D516072" wp14:editId="34AC6B1B">
-                  <wp:extent cx="3050433" cy="1739900"/>
-                  <wp:effectExtent l="0" t="0" r="0" b="0"/>
-                  <wp:docPr id="538533014" name="Picture 1"/>
-                  <wp:cNvGraphicFramePr>
-                    <a:graphicFrameLocks xmlns:a="http://schemas.openxmlformats.org/drawingml/2006/main" noChangeAspect="1"/>
-                  </wp:cNvGraphicFramePr>
-                  <a:graphic xmlns:a="http://schemas.openxmlformats.org/drawingml/2006/main">
-                    <a:graphicData uri="http://schemas.openxmlformats.org/drawingml/2006/picture">
-                      <pic:pic xmlns:pic="http://schemas.openxmlformats.org/drawingml/2006/picture">
-                        <pic:nvPicPr>
-                          <pic:cNvPr id="538533014" name=""/>
-                          <pic:cNvPicPr/>
-                        </pic:nvPicPr>
-                        <pic:blipFill>
-                          <a:blip r:embed="rId18"/>
-                          <a:stretch>
-                            <a:fillRect/>
-                          </a:stretch>
-                        </pic:blipFill>
-                        <pic:spPr>
-                          <a:xfrm>
-                            <a:off x="0" y="0"/>
-                            <a:ext cx="3073792" cy="1753223"/>
-                          </a:xfrm>
-                          <a:prstGeom prst="rect">
-                            <a:avLst/>
-                          </a:prstGeom>
-                        </pic:spPr>
-                      </pic:pic>
-                    </a:graphicData>
-                  </a:graphic>
-                </wp:inline>
-              </w:drawing>
-            </w:r>
-          </w:p>
-          <w:p/>
-        </w:tc>
-        <w:tc>
-          <w:tcPr>
-            <w:tcW w:w="3435" w:type="dxa"/>
-          </w:tcPr>
-          <w:p>
-            <w:r>
-              <w:t>Tester name:</w:t>
-            </w:r>
-            <w:r>
-              <w:t xml:space="preserve"> Sean </w:t>
-            </w:r>
-            <w:proofErr w:type="spellStart"/>
-            <w:r>
-              <w:t>Perpignani</w:t>
-            </w:r>
-            <w:proofErr w:type="spellEnd"/>
-          </w:p>
-          <w:tbl>
-            <w:tblPr>
-              <w:tblStyle w:val="TableGrid"/>
-              <w:tblW w:w="0" w:type="auto"/>
-              <w:tblLook w:val="04A0" w:firstRow="1" w:lastRow="0" w:firstColumn="1" w:lastColumn="0" w:noHBand="0" w:noVBand="1"/>
-            </w:tblPr>
-            <w:tblGrid>
-              <w:gridCol w:w="333"/>
-              <w:gridCol w:w="681"/>
-            </w:tblGrid>
-            <w:tr>
-              <w:tc>
-                <w:tcPr>
-                  <w:tcW w:w="470" w:type="dxa"/>
-                  <w:tcBorders>
-                    <w:right w:val="single" w:sz="4" w:space="0" w:color="auto"/>
-                  </w:tcBorders>
-                </w:tcPr>
-                <w:p>
-                  <w:r>
-                    <w:t>X</w:t>
-                  </w:r>
-                </w:p>
-              </w:tc>
-              <w:tc>
-                <w:tcPr>
-                  <w:tcW w:w="3361" w:type="dxa"/>
-                  <w:tcBorders>
-                    <w:top w:val="nil"/>
-                    <w:left w:val="single" w:sz="4" w:space="0" w:color="auto"/>
-                    <w:bottom w:val="nil"/>
-                    <w:right w:val="nil"/>
-                  </w:tcBorders>
-                </w:tcPr>
-                <w:p>
-                  <w:r>
-                    <w:t>PASS</w:t>
-                  </w:r>
-                </w:p>
-              </w:tc>
-            </w:tr>
-            <w:tr>
-              <w:tc>
-                <w:tcPr>
-                  <w:tcW w:w="470" w:type="dxa"/>
-                  <w:tcBorders>
-                    <w:right w:val="single" w:sz="4" w:space="0" w:color="auto"/>
-                  </w:tcBorders>
-                </w:tcPr>
-                <w:p/>
-              </w:tc>
-              <w:tc>
-                <w:tcPr>
-                  <w:tcW w:w="3361" w:type="dxa"/>
-                  <w:tcBorders>
-                    <w:top w:val="nil"/>
-                    <w:left w:val="single" w:sz="4" w:space="0" w:color="auto"/>
-                    <w:bottom w:val="nil"/>
-                    <w:right w:val="nil"/>
-                  </w:tcBorders>
-                </w:tcPr>
-                <w:p>
-                  <w:r>
-                    <w:t>FAIL</w:t>
-                  </w:r>
-                </w:p>
-              </w:tc>
-            </w:tr>
-          </w:tbl>
-          <w:p>
-            <w:r>
-              <w:t>Observations:</w:t>
-            </w:r>
-          </w:p>
-          <w:p>
-            <w:r>
-              <w:t>The page loads as it should</w:t>
-            </w:r>
-          </w:p>
-        </w:tc>
-      </w:tr>
-      <w:tr>
-        <w:tc>
-          <w:tcPr>
-            <w:tcW w:w="685" w:type="dxa"/>
-          </w:tcPr>
-          <w:p>
-            <w:r>
-              <w:t>3</w:t>
-            </w:r>
-          </w:p>
-        </w:tc>
-        <w:tc>
-          <w:tcPr>
-            <w:tcW w:w="2116" w:type="dxa"/>
-          </w:tcPr>
-          <w:p>
-            <w:r>
-              <w:t>Entering in entries</w:t>
-            </w:r>
-          </w:p>
-        </w:tc>
-        <w:tc>
-          <w:tcPr>
-            <w:tcW w:w="3702" w:type="dxa"/>
-          </w:tcPr>
-          <w:p>
-            <w:r>
-              <w:t>User needs to click the plus in the top right corner and fill in the table</w:t>
-            </w:r>
-          </w:p>
-        </w:tc>
-        <w:tc>
-          <w:tcPr>
-            <w:tcW w:w="4452" w:type="dxa"/>
-          </w:tcPr>
-          <w:p>
-            <w:r>
-              <w:drawing>
-                <wp:inline distT="0" distB="0" distL="0" distR="0" wp14:anchorId="3551D8FF" wp14:editId="09C78C0F">
-                  <wp:extent cx="3670768" cy="1575881"/>
-                  <wp:effectExtent l="0" t="0" r="6350" b="5715"/>
-                  <wp:docPr id="1144170761" name="Picture 1"/>
-                  <wp:cNvGraphicFramePr>
-                    <a:graphicFrameLocks xmlns:a="http://schemas.openxmlformats.org/drawingml/2006/main" noChangeAspect="1"/>
-                  </wp:cNvGraphicFramePr>
-                  <a:graphic xmlns:a="http://schemas.openxmlformats.org/drawingml/2006/main">
-                    <a:graphicData uri="http://schemas.openxmlformats.org/drawingml/2006/picture">
-                      <pic:pic xmlns:pic="http://schemas.openxmlformats.org/drawingml/2006/picture">
-                        <pic:nvPicPr>
-                          <pic:cNvPr id="1144170761" name=""/>
-                          <pic:cNvPicPr/>
-                        </pic:nvPicPr>
-                        <pic:blipFill>
-                          <a:blip r:embed="rId19"/>
-                          <a:stretch>
-                            <a:fillRect/>
-                          </a:stretch>
-                        </pic:blipFill>
-                        <pic:spPr>
-                          <a:xfrm>
-                            <a:off x="0" y="0"/>
-                            <a:ext cx="3720856" cy="1597384"/>
-                          </a:xfrm>
-                          <a:prstGeom prst="rect">
-                            <a:avLst/>
-                          </a:prstGeom>
-                        </pic:spPr>
-                      </pic:pic>
-                    </a:graphicData>
-                  </a:graphic>
-                </wp:inline>
-              </w:drawing>
-            </w:r>
-          </w:p>
-          <w:p>
-            <w:r>
-              <w:lastRenderedPageBreak/>
-              <w:t>Page loads a display like the one above</w:t>
-            </w:r>
-          </w:p>
-        </w:tc>
-        <w:tc>
-          <w:tcPr>
-            <w:tcW w:w="3435" w:type="dxa"/>
-          </w:tcPr>
-          <w:p>
-            <w:r>
-              <w:lastRenderedPageBreak/>
-              <w:t>Tester name:</w:t>
-            </w:r>
-            <w:r>
-              <w:t xml:space="preserve"> Sean </w:t>
-            </w:r>
-            <w:proofErr w:type="spellStart"/>
-            <w:r>
-              <w:t>Perpignani</w:t>
-            </w:r>
-            <w:proofErr w:type="spellEnd"/>
-          </w:p>
-          <w:tbl>
-            <w:tblPr>
-              <w:tblStyle w:val="TableGrid"/>
-              <w:tblW w:w="0" w:type="auto"/>
-              <w:tblLook w:val="04A0" w:firstRow="1" w:lastRow="0" w:firstColumn="1" w:lastColumn="0" w:noHBand="0" w:noVBand="1"/>
-            </w:tblPr>
-            <w:tblGrid>
-              <w:gridCol w:w="333"/>
-              <w:gridCol w:w="682"/>
-            </w:tblGrid>
-            <w:tr>
-              <w:tc>
-                <w:tcPr>
-                  <w:tcW w:w="470" w:type="dxa"/>
-                  <w:tcBorders>
-                    <w:right w:val="single" w:sz="4" w:space="0" w:color="auto"/>
-                  </w:tcBorders>
-                </w:tcPr>
-                <w:p>
-                  <w:r>
-                    <w:t>X</w:t>
-                  </w:r>
-                </w:p>
-              </w:tc>
-              <w:tc>
-                <w:tcPr>
-                  <w:tcW w:w="3361" w:type="dxa"/>
-                  <w:tcBorders>
-                    <w:top w:val="nil"/>
-                    <w:left w:val="single" w:sz="4" w:space="0" w:color="auto"/>
-                    <w:bottom w:val="nil"/>
-                    <w:right w:val="nil"/>
-                  </w:tcBorders>
-                </w:tcPr>
-                <w:p>
-                  <w:r>
-                    <w:t>PASS</w:t>
-                  </w:r>
-                </w:p>
-              </w:tc>
-            </w:tr>
-            <w:tr>
-              <w:tc>
-                <w:tcPr>
-                  <w:tcW w:w="470" w:type="dxa"/>
-                  <w:tcBorders>
-                    <w:right w:val="single" w:sz="4" w:space="0" w:color="auto"/>
-                  </w:tcBorders>
-                </w:tcPr>
-                <w:p/>
-              </w:tc>
-              <w:tc>
-                <w:tcPr>
-                  <w:tcW w:w="3361" w:type="dxa"/>
-                  <w:tcBorders>
-                    <w:top w:val="nil"/>
-                    <w:left w:val="single" w:sz="4" w:space="0" w:color="auto"/>
-                    <w:bottom w:val="nil"/>
-                    <w:right w:val="nil"/>
-                  </w:tcBorders>
-                </w:tcPr>
-                <w:p>
-                  <w:r>
-                    <w:t>FAIL</w:t>
-                  </w:r>
-                </w:p>
-              </w:tc>
-            </w:tr>
-          </w:tbl>
-          <w:p>
-            <w:r>
-              <w:t>Observations:</w:t>
-            </w:r>
-          </w:p>
-          <w:p>
-            <w:r>
-              <w:t xml:space="preserve">Entry enters in correctly </w:t>
-            </w:r>
-          </w:p>
-        </w:tc>
-      </w:tr>
-      <w:tr>
-        <w:tc>
-          <w:tcPr>
-            <w:tcW w:w="685" w:type="dxa"/>
-          </w:tcPr>
-          <w:p>
-            <w:r>
-              <w:t>4</w:t>
-            </w:r>
-          </w:p>
-        </w:tc>
-        <w:tc>
-          <w:tcPr>
-            <w:tcW w:w="2116" w:type="dxa"/>
-          </w:tcPr>
-          <w:p>
-            <w:r>
-              <w:t>page keep record of the entries</w:t>
-            </w:r>
-          </w:p>
-        </w:tc>
-        <w:tc>
-          <w:tcPr>
-            <w:tcW w:w="3702" w:type="dxa"/>
-          </w:tcPr>
-          <w:p>
-            <w:proofErr w:type="gramStart"/>
-            <w:r>
-              <w:t>User</w:t>
-            </w:r>
-            <w:proofErr w:type="gramEnd"/>
-            <w:r>
-              <w:t xml:space="preserve"> need to refresh the page and they should still see their entries on the UI</w:t>
-            </w:r>
-          </w:p>
-        </w:tc>
-        <w:tc>
-          <w:tcPr>
-            <w:tcW w:w="4452" w:type="dxa"/>
-          </w:tcPr>
-          <w:p>
-            <w:r>
-              <w:drawing>
-                <wp:inline distT="0" distB="0" distL="0" distR="0" wp14:anchorId="0BA40F83" wp14:editId="4DBB7B19">
-                  <wp:extent cx="3748135" cy="1608055"/>
-                  <wp:effectExtent l="0" t="0" r="5080" b="0"/>
-                  <wp:docPr id="2131768206" name="Picture 1"/>
-                  <wp:cNvGraphicFramePr>
-                    <a:graphicFrameLocks xmlns:a="http://schemas.openxmlformats.org/drawingml/2006/main" noChangeAspect="1"/>
-                  </wp:cNvGraphicFramePr>
-                  <a:graphic xmlns:a="http://schemas.openxmlformats.org/drawingml/2006/main">
-                    <a:graphicData uri="http://schemas.openxmlformats.org/drawingml/2006/picture">
-                      <pic:pic xmlns:pic="http://schemas.openxmlformats.org/drawingml/2006/picture">
-                        <pic:nvPicPr>
-                          <pic:cNvPr id="2131768206" name=""/>
-                          <pic:cNvPicPr/>
-                        </pic:nvPicPr>
-                        <pic:blipFill>
-                          <a:blip r:embed="rId20"/>
-                          <a:stretch>
-                            <a:fillRect/>
-                          </a:stretch>
-                        </pic:blipFill>
-                        <pic:spPr>
-                          <a:xfrm>
-                            <a:off x="0" y="0"/>
-                            <a:ext cx="3773554" cy="1618961"/>
-                          </a:xfrm>
-                          <a:prstGeom prst="rect">
-                            <a:avLst/>
-                          </a:prstGeom>
-                        </pic:spPr>
-                      </pic:pic>
-                    </a:graphicData>
-                  </a:graphic>
-                </wp:inline>
-              </w:drawing>
-            </w:r>
-          </w:p>
-          <w:p>
-            <w:r>
-              <w:t xml:space="preserve">Page loads a display </w:t>
-            </w:r>
-            <w:r>
-              <w:t>like</w:t>
-            </w:r>
-            <w:r>
-              <w:t xml:space="preserve"> the one above</w:t>
-            </w:r>
-          </w:p>
-        </w:tc>
-        <w:tc>
-          <w:tcPr>
-            <w:tcW w:w="3435" w:type="dxa"/>
-          </w:tcPr>
-          <w:p>
-            <w:r>
-              <w:t>Tester name:</w:t>
-            </w:r>
-            <w:r>
-              <w:t xml:space="preserve"> Sean </w:t>
-            </w:r>
-            <w:proofErr w:type="spellStart"/>
-            <w:r>
-              <w:t>Perpignani</w:t>
-            </w:r>
-            <w:proofErr w:type="spellEnd"/>
-          </w:p>
-          <w:tbl>
-            <w:tblPr>
-              <w:tblStyle w:val="TableGrid"/>
-              <w:tblW w:w="0" w:type="auto"/>
-              <w:tblLook w:val="04A0" w:firstRow="1" w:lastRow="0" w:firstColumn="1" w:lastColumn="0" w:noHBand="0" w:noVBand="1"/>
-            </w:tblPr>
-            <w:tblGrid>
-              <w:gridCol w:w="333"/>
-              <w:gridCol w:w="682"/>
-            </w:tblGrid>
-            <w:tr>
-              <w:tc>
-                <w:tcPr>
-                  <w:tcW w:w="470" w:type="dxa"/>
-                  <w:tcBorders>
-                    <w:right w:val="single" w:sz="4" w:space="0" w:color="auto"/>
-                  </w:tcBorders>
-                </w:tcPr>
-                <w:p>
-                  <w:r>
-                    <w:t>X</w:t>
-                  </w:r>
-                </w:p>
-              </w:tc>
-              <w:tc>
-                <w:tcPr>
-                  <w:tcW w:w="3361" w:type="dxa"/>
-                  <w:tcBorders>
-                    <w:top w:val="nil"/>
-                    <w:left w:val="single" w:sz="4" w:space="0" w:color="auto"/>
-                    <w:bottom w:val="nil"/>
-                    <w:right w:val="nil"/>
-                  </w:tcBorders>
-                </w:tcPr>
-                <w:p>
-                  <w:r>
-                    <w:t>PASS</w:t>
-                  </w:r>
-                </w:p>
-              </w:tc>
-            </w:tr>
-            <w:tr>
-              <w:tc>
-                <w:tcPr>
-                  <w:tcW w:w="470" w:type="dxa"/>
-                  <w:tcBorders>
-                    <w:right w:val="single" w:sz="4" w:space="0" w:color="auto"/>
-                  </w:tcBorders>
-                </w:tcPr>
-                <w:p/>
-              </w:tc>
-              <w:tc>
-                <w:tcPr>
-                  <w:tcW w:w="3361" w:type="dxa"/>
-                  <w:tcBorders>
-                    <w:top w:val="nil"/>
-                    <w:left w:val="single" w:sz="4" w:space="0" w:color="auto"/>
-                    <w:bottom w:val="nil"/>
-                    <w:right w:val="nil"/>
-                  </w:tcBorders>
-                </w:tcPr>
-                <w:p>
-                  <w:r>
-                    <w:t>FAIL</w:t>
-                  </w:r>
-                </w:p>
-              </w:tc>
-            </w:tr>
-          </w:tbl>
-          <w:p>
-            <w:r>
-              <w:t>Observations:</w:t>
-            </w:r>
-          </w:p>
-          <w:p>
-            <w:r>
-              <w:t>Entries are saved</w:t>
-            </w:r>
-          </w:p>
-        </w:tc>
-      </w:tr>
-      <w:tr>
-        <w:tc>
-          <w:tcPr>
-            <w:tcW w:w="685" w:type="dxa"/>
-          </w:tcPr>
-          <w:p>
-            <w:r>
-              <w:t>5</w:t>
-            </w:r>
-          </w:p>
-        </w:tc>
-        <w:tc>
-          <w:tcPr>
-            <w:tcW w:w="2116" w:type="dxa"/>
-          </w:tcPr>
-          <w:p>
-            <w:r>
-              <w:t>Entries are removed properly</w:t>
-            </w:r>
-          </w:p>
-        </w:tc>
-        <w:tc>
-          <w:tcPr>
-            <w:tcW w:w="3702" w:type="dxa"/>
-          </w:tcPr>
-          <w:p>
-            <w:r>
-              <w:t>User needs to click the minus button and the entry should be removed</w:t>
-            </w:r>
-          </w:p>
-        </w:tc>
-        <w:tc>
-          <w:tcPr>
-            <w:tcW w:w="4452" w:type="dxa"/>
-          </w:tcPr>
-          <w:p>
-            <w:r>
-              <w:drawing>
-                <wp:inline distT="0" distB="0" distL="0" distR="0" wp14:anchorId="44F15553" wp14:editId="2DD2CA88">
-                  <wp:extent cx="3809999" cy="1625600"/>
-                  <wp:effectExtent l="0" t="0" r="635" b="0"/>
-                  <wp:docPr id="1287261975" name="Picture 1"/>
-                  <wp:cNvGraphicFramePr>
-                    <a:graphicFrameLocks xmlns:a="http://schemas.openxmlformats.org/drawingml/2006/main" noChangeAspect="1"/>
-                  </wp:cNvGraphicFramePr>
-                  <a:graphic xmlns:a="http://schemas.openxmlformats.org/drawingml/2006/main">
-                    <a:graphicData uri="http://schemas.openxmlformats.org/drawingml/2006/picture">
-                      <pic:pic xmlns:pic="http://schemas.openxmlformats.org/drawingml/2006/picture">
-                        <pic:nvPicPr>
-                          <pic:cNvPr id="1287261975" name=""/>
-                          <pic:cNvPicPr/>
-                        </pic:nvPicPr>
-                        <pic:blipFill>
-                          <a:blip r:embed="rId21"/>
-                          <a:stretch>
-                            <a:fillRect/>
-                          </a:stretch>
-                        </pic:blipFill>
-                        <pic:spPr>
-                          <a:xfrm>
-                            <a:off x="0" y="0"/>
-                            <a:ext cx="3830616" cy="1634397"/>
-                          </a:xfrm>
-                          <a:prstGeom prst="rect">
-                            <a:avLst/>
-                          </a:prstGeom>
-                        </pic:spPr>
-                      </pic:pic>
-                    </a:graphicData>
-                  </a:graphic>
-                </wp:inline>
-              </w:drawing>
-            </w:r>
-          </w:p>
-          <w:p>
-            <w:r>
-              <w:t>Entry removed should no longer be on the display</w:t>
             </w:r>
           </w:p>
         </w:tc>
@@ -3127,7 +2472,7 @@
           </w:p>
           <w:p>
             <w:r>
-              <w:t>Entry is removed from UI</w:t>
+              <w:t xml:space="preserve">The page loads as it should </w:t>
             </w:r>
           </w:p>
         </w:tc>
@@ -3139,7 +2484,7 @@
           </w:tcPr>
           <w:p>
             <w:r>
-              <w:t>6</w:t>
+              <w:t>2</w:t>
             </w:r>
           </w:p>
         </w:tc>
@@ -3149,7 +2494,7 @@
           </w:tcPr>
           <w:p>
             <w:r>
-              <w:t>Go back button works</w:t>
+              <w:t>Page loads the logbook UI</w:t>
             </w:r>
           </w:p>
         </w:tc>
@@ -3159,7 +2504,7 @@
           </w:tcPr>
           <w:p>
             <w:r>
-              <w:t>User needs to click on the go back button and it should take them back to the home UI</w:t>
+              <w:t>User needs to click on the button labelled ‘logbook’</w:t>
             </w:r>
           </w:p>
         </w:tc>
@@ -3169,11 +2514,37 @@
           </w:tcPr>
           <w:p>
             <w:r>
+              <w:t>P</w:t>
+            </w:r>
+            <w:r>
+              <w:t>age</w:t>
+            </w:r>
+            <w:r>
+              <w:t xml:space="preserve"> loads a display</w:t>
+            </w:r>
+            <w:r>
+              <w:t xml:space="preserve"> like</w:t>
+            </w:r>
+            <w:r>
+              <w:t xml:space="preserve"> the one </w:t>
+            </w:r>
+            <w:proofErr w:type="gramStart"/>
+            <w:r>
+              <w:t>above</w:t>
+            </w:r>
+            <w:proofErr w:type="gramEnd"/>
+          </w:p>
+          <w:p/>
+          <w:p>
+            <w:r>
+              <w:rPr>
+                <w:noProof/>
+              </w:rPr>
               <w:drawing>
-                <wp:inline distT="0" distB="0" distL="0" distR="0" wp14:anchorId="1436441A" wp14:editId="0621AEFA">
-                  <wp:extent cx="3565236" cy="1534537"/>
-                  <wp:effectExtent l="0" t="0" r="0" b="8890"/>
-                  <wp:docPr id="1941690438" name="Picture 1"/>
+                <wp:inline distT="0" distB="0" distL="0" distR="0" wp14:anchorId="0D516072" wp14:editId="34AC6B1B">
+                  <wp:extent cx="3050433" cy="1739900"/>
+                  <wp:effectExtent l="0" t="0" r="0" b="0"/>
+                  <wp:docPr id="538533014" name="Picture 1"/>
                   <wp:cNvGraphicFramePr>
                     <a:graphicFrameLocks xmlns:a="http://schemas.openxmlformats.org/drawingml/2006/main" noChangeAspect="1"/>
                   </wp:cNvGraphicFramePr>
@@ -3181,11 +2552,11 @@
                     <a:graphicData uri="http://schemas.openxmlformats.org/drawingml/2006/picture">
                       <pic:pic xmlns:pic="http://schemas.openxmlformats.org/drawingml/2006/picture">
                         <pic:nvPicPr>
-                          <pic:cNvPr id="1941690438" name=""/>
+                          <pic:cNvPr id="538533014" name=""/>
                           <pic:cNvPicPr/>
                         </pic:nvPicPr>
                         <pic:blipFill>
-                          <a:blip r:embed="rId22"/>
+                          <a:blip r:embed="rId18"/>
                           <a:stretch>
                             <a:fillRect/>
                           </a:stretch>
@@ -3193,7 +2564,7 @@
                         <pic:spPr>
                           <a:xfrm>
                             <a:off x="0" y="0"/>
-                            <a:ext cx="3584715" cy="1542921"/>
+                            <a:ext cx="3073792" cy="1753223"/>
                           </a:xfrm>
                           <a:prstGeom prst="rect">
                             <a:avLst/>
@@ -3206,11 +2577,7 @@
               </w:drawing>
             </w:r>
           </w:p>
-          <w:p>
-            <w:r>
-              <w:t>Page should load the home UI</w:t>
-            </w:r>
-          </w:p>
+          <w:p/>
         </w:tc>
         <w:tc>
           <w:tcPr>
@@ -3305,6 +2672,737 @@
           </w:p>
           <w:p>
             <w:r>
+              <w:t>The page loads as it should</w:t>
+            </w:r>
+          </w:p>
+        </w:tc>
+      </w:tr>
+      <w:tr>
+        <w:tc>
+          <w:tcPr>
+            <w:tcW w:w="685" w:type="dxa"/>
+          </w:tcPr>
+          <w:p>
+            <w:r>
+              <w:t>3</w:t>
+            </w:r>
+          </w:p>
+        </w:tc>
+        <w:tc>
+          <w:tcPr>
+            <w:tcW w:w="2116" w:type="dxa"/>
+          </w:tcPr>
+          <w:p>
+            <w:r>
+              <w:t>Entering in entries</w:t>
+            </w:r>
+          </w:p>
+        </w:tc>
+        <w:tc>
+          <w:tcPr>
+            <w:tcW w:w="3702" w:type="dxa"/>
+          </w:tcPr>
+          <w:p>
+            <w:r>
+              <w:t>User needs to click the plus in the top right corner and fill in the table</w:t>
+            </w:r>
+          </w:p>
+        </w:tc>
+        <w:tc>
+          <w:tcPr>
+            <w:tcW w:w="4452" w:type="dxa"/>
+          </w:tcPr>
+          <w:p>
+            <w:r>
+              <w:rPr>
+                <w:noProof/>
+              </w:rPr>
+              <w:drawing>
+                <wp:inline distT="0" distB="0" distL="0" distR="0" wp14:anchorId="3551D8FF" wp14:editId="09C78C0F">
+                  <wp:extent cx="3670768" cy="1575881"/>
+                  <wp:effectExtent l="0" t="0" r="6350" b="5715"/>
+                  <wp:docPr id="1144170761" name="Picture 1"/>
+                  <wp:cNvGraphicFramePr>
+                    <a:graphicFrameLocks xmlns:a="http://schemas.openxmlformats.org/drawingml/2006/main" noChangeAspect="1"/>
+                  </wp:cNvGraphicFramePr>
+                  <a:graphic xmlns:a="http://schemas.openxmlformats.org/drawingml/2006/main">
+                    <a:graphicData uri="http://schemas.openxmlformats.org/drawingml/2006/picture">
+                      <pic:pic xmlns:pic="http://schemas.openxmlformats.org/drawingml/2006/picture">
+                        <pic:nvPicPr>
+                          <pic:cNvPr id="1144170761" name=""/>
+                          <pic:cNvPicPr/>
+                        </pic:nvPicPr>
+                        <pic:blipFill>
+                          <a:blip r:embed="rId19"/>
+                          <a:stretch>
+                            <a:fillRect/>
+                          </a:stretch>
+                        </pic:blipFill>
+                        <pic:spPr>
+                          <a:xfrm>
+                            <a:off x="0" y="0"/>
+                            <a:ext cx="3720856" cy="1597384"/>
+                          </a:xfrm>
+                          <a:prstGeom prst="rect">
+                            <a:avLst/>
+                          </a:prstGeom>
+                        </pic:spPr>
+                      </pic:pic>
+                    </a:graphicData>
+                  </a:graphic>
+                </wp:inline>
+              </w:drawing>
+            </w:r>
+          </w:p>
+          <w:p>
+            <w:r>
+              <w:lastRenderedPageBreak/>
+              <w:t>Page loads a display like the one above</w:t>
+            </w:r>
+          </w:p>
+        </w:tc>
+        <w:tc>
+          <w:tcPr>
+            <w:tcW w:w="3435" w:type="dxa"/>
+          </w:tcPr>
+          <w:p>
+            <w:r>
+              <w:lastRenderedPageBreak/>
+              <w:t>Tester name:</w:t>
+            </w:r>
+            <w:r>
+              <w:t xml:space="preserve"> Sean </w:t>
+            </w:r>
+            <w:proofErr w:type="spellStart"/>
+            <w:r>
+              <w:t>Perpignani</w:t>
+            </w:r>
+            <w:proofErr w:type="spellEnd"/>
+          </w:p>
+          <w:tbl>
+            <w:tblPr>
+              <w:tblStyle w:val="TableGrid"/>
+              <w:tblW w:w="0" w:type="auto"/>
+              <w:tblLook w:val="04A0" w:firstRow="1" w:lastRow="0" w:firstColumn="1" w:lastColumn="0" w:noHBand="0" w:noVBand="1"/>
+            </w:tblPr>
+            <w:tblGrid>
+              <w:gridCol w:w="397"/>
+              <w:gridCol w:w="1607"/>
+            </w:tblGrid>
+            <w:tr>
+              <w:tc>
+                <w:tcPr>
+                  <w:tcW w:w="470" w:type="dxa"/>
+                  <w:tcBorders>
+                    <w:right w:val="single" w:sz="4" w:space="0" w:color="auto"/>
+                  </w:tcBorders>
+                </w:tcPr>
+                <w:p>
+                  <w:r>
+                    <w:t>X</w:t>
+                  </w:r>
+                </w:p>
+              </w:tc>
+              <w:tc>
+                <w:tcPr>
+                  <w:tcW w:w="3361" w:type="dxa"/>
+                  <w:tcBorders>
+                    <w:top w:val="nil"/>
+                    <w:left w:val="single" w:sz="4" w:space="0" w:color="auto"/>
+                    <w:bottom w:val="nil"/>
+                    <w:right w:val="nil"/>
+                  </w:tcBorders>
+                </w:tcPr>
+                <w:p>
+                  <w:r>
+                    <w:t>PASS</w:t>
+                  </w:r>
+                </w:p>
+              </w:tc>
+            </w:tr>
+            <w:tr>
+              <w:tc>
+                <w:tcPr>
+                  <w:tcW w:w="470" w:type="dxa"/>
+                  <w:tcBorders>
+                    <w:right w:val="single" w:sz="4" w:space="0" w:color="auto"/>
+                  </w:tcBorders>
+                </w:tcPr>
+                <w:p/>
+              </w:tc>
+              <w:tc>
+                <w:tcPr>
+                  <w:tcW w:w="3361" w:type="dxa"/>
+                  <w:tcBorders>
+                    <w:top w:val="nil"/>
+                    <w:left w:val="single" w:sz="4" w:space="0" w:color="auto"/>
+                    <w:bottom w:val="nil"/>
+                    <w:right w:val="nil"/>
+                  </w:tcBorders>
+                </w:tcPr>
+                <w:p>
+                  <w:r>
+                    <w:t>FAIL</w:t>
+                  </w:r>
+                </w:p>
+              </w:tc>
+            </w:tr>
+          </w:tbl>
+          <w:p>
+            <w:r>
+              <w:t>Observations:</w:t>
+            </w:r>
+          </w:p>
+          <w:p>
+            <w:r>
+              <w:t xml:space="preserve">Entry enters in correctly </w:t>
+            </w:r>
+          </w:p>
+        </w:tc>
+      </w:tr>
+      <w:tr>
+        <w:tc>
+          <w:tcPr>
+            <w:tcW w:w="685" w:type="dxa"/>
+          </w:tcPr>
+          <w:p>
+            <w:r>
+              <w:t>4</w:t>
+            </w:r>
+          </w:p>
+        </w:tc>
+        <w:tc>
+          <w:tcPr>
+            <w:tcW w:w="2116" w:type="dxa"/>
+          </w:tcPr>
+          <w:p>
+            <w:r>
+              <w:t>page keep record of the entries</w:t>
+            </w:r>
+          </w:p>
+        </w:tc>
+        <w:tc>
+          <w:tcPr>
+            <w:tcW w:w="3702" w:type="dxa"/>
+          </w:tcPr>
+          <w:p>
+            <w:proofErr w:type="gramStart"/>
+            <w:r>
+              <w:t>User</w:t>
+            </w:r>
+            <w:proofErr w:type="gramEnd"/>
+            <w:r>
+              <w:t xml:space="preserve"> need to refresh the page and they should still see their entries on the UI</w:t>
+            </w:r>
+          </w:p>
+        </w:tc>
+        <w:tc>
+          <w:tcPr>
+            <w:tcW w:w="4452" w:type="dxa"/>
+          </w:tcPr>
+          <w:p>
+            <w:r>
+              <w:rPr>
+                <w:noProof/>
+              </w:rPr>
+              <w:drawing>
+                <wp:inline distT="0" distB="0" distL="0" distR="0" wp14:anchorId="0BA40F83" wp14:editId="4DBB7B19">
+                  <wp:extent cx="3748135" cy="1608055"/>
+                  <wp:effectExtent l="0" t="0" r="5080" b="0"/>
+                  <wp:docPr id="2131768206" name="Picture 1"/>
+                  <wp:cNvGraphicFramePr>
+                    <a:graphicFrameLocks xmlns:a="http://schemas.openxmlformats.org/drawingml/2006/main" noChangeAspect="1"/>
+                  </wp:cNvGraphicFramePr>
+                  <a:graphic xmlns:a="http://schemas.openxmlformats.org/drawingml/2006/main">
+                    <a:graphicData uri="http://schemas.openxmlformats.org/drawingml/2006/picture">
+                      <pic:pic xmlns:pic="http://schemas.openxmlformats.org/drawingml/2006/picture">
+                        <pic:nvPicPr>
+                          <pic:cNvPr id="2131768206" name=""/>
+                          <pic:cNvPicPr/>
+                        </pic:nvPicPr>
+                        <pic:blipFill>
+                          <a:blip r:embed="rId20"/>
+                          <a:stretch>
+                            <a:fillRect/>
+                          </a:stretch>
+                        </pic:blipFill>
+                        <pic:spPr>
+                          <a:xfrm>
+                            <a:off x="0" y="0"/>
+                            <a:ext cx="3773554" cy="1618961"/>
+                          </a:xfrm>
+                          <a:prstGeom prst="rect">
+                            <a:avLst/>
+                          </a:prstGeom>
+                        </pic:spPr>
+                      </pic:pic>
+                    </a:graphicData>
+                  </a:graphic>
+                </wp:inline>
+              </w:drawing>
+            </w:r>
+          </w:p>
+          <w:p>
+            <w:r>
+              <w:t>Page loads a display like the one above</w:t>
+            </w:r>
+          </w:p>
+        </w:tc>
+        <w:tc>
+          <w:tcPr>
+            <w:tcW w:w="3435" w:type="dxa"/>
+          </w:tcPr>
+          <w:p>
+            <w:r>
+              <w:t>Tester name:</w:t>
+            </w:r>
+            <w:r>
+              <w:t xml:space="preserve"> Sean </w:t>
+            </w:r>
+            <w:proofErr w:type="spellStart"/>
+            <w:r>
+              <w:t>Perpignani</w:t>
+            </w:r>
+            <w:proofErr w:type="spellEnd"/>
+          </w:p>
+          <w:tbl>
+            <w:tblPr>
+              <w:tblStyle w:val="TableGrid"/>
+              <w:tblW w:w="0" w:type="auto"/>
+              <w:tblLook w:val="04A0" w:firstRow="1" w:lastRow="0" w:firstColumn="1" w:lastColumn="0" w:noHBand="0" w:noVBand="1"/>
+            </w:tblPr>
+            <w:tblGrid>
+              <w:gridCol w:w="397"/>
+              <w:gridCol w:w="1607"/>
+            </w:tblGrid>
+            <w:tr>
+              <w:tc>
+                <w:tcPr>
+                  <w:tcW w:w="470" w:type="dxa"/>
+                  <w:tcBorders>
+                    <w:right w:val="single" w:sz="4" w:space="0" w:color="auto"/>
+                  </w:tcBorders>
+                </w:tcPr>
+                <w:p>
+                  <w:r>
+                    <w:t>X</w:t>
+                  </w:r>
+                </w:p>
+              </w:tc>
+              <w:tc>
+                <w:tcPr>
+                  <w:tcW w:w="3361" w:type="dxa"/>
+                  <w:tcBorders>
+                    <w:top w:val="nil"/>
+                    <w:left w:val="single" w:sz="4" w:space="0" w:color="auto"/>
+                    <w:bottom w:val="nil"/>
+                    <w:right w:val="nil"/>
+                  </w:tcBorders>
+                </w:tcPr>
+                <w:p>
+                  <w:r>
+                    <w:t>PASS</w:t>
+                  </w:r>
+                </w:p>
+              </w:tc>
+            </w:tr>
+            <w:tr>
+              <w:tc>
+                <w:tcPr>
+                  <w:tcW w:w="470" w:type="dxa"/>
+                  <w:tcBorders>
+                    <w:right w:val="single" w:sz="4" w:space="0" w:color="auto"/>
+                  </w:tcBorders>
+                </w:tcPr>
+                <w:p/>
+              </w:tc>
+              <w:tc>
+                <w:tcPr>
+                  <w:tcW w:w="3361" w:type="dxa"/>
+                  <w:tcBorders>
+                    <w:top w:val="nil"/>
+                    <w:left w:val="single" w:sz="4" w:space="0" w:color="auto"/>
+                    <w:bottom w:val="nil"/>
+                    <w:right w:val="nil"/>
+                  </w:tcBorders>
+                </w:tcPr>
+                <w:p>
+                  <w:r>
+                    <w:t>FAIL</w:t>
+                  </w:r>
+                </w:p>
+              </w:tc>
+            </w:tr>
+          </w:tbl>
+          <w:p>
+            <w:r>
+              <w:t>Observations:</w:t>
+            </w:r>
+          </w:p>
+          <w:p>
+            <w:r>
+              <w:t>Entries are saved</w:t>
+            </w:r>
+          </w:p>
+        </w:tc>
+      </w:tr>
+      <w:tr>
+        <w:tc>
+          <w:tcPr>
+            <w:tcW w:w="685" w:type="dxa"/>
+          </w:tcPr>
+          <w:p>
+            <w:r>
+              <w:t>5</w:t>
+            </w:r>
+          </w:p>
+        </w:tc>
+        <w:tc>
+          <w:tcPr>
+            <w:tcW w:w="2116" w:type="dxa"/>
+          </w:tcPr>
+          <w:p>
+            <w:r>
+              <w:t>Entries are removed properly</w:t>
+            </w:r>
+          </w:p>
+        </w:tc>
+        <w:tc>
+          <w:tcPr>
+            <w:tcW w:w="3702" w:type="dxa"/>
+          </w:tcPr>
+          <w:p>
+            <w:r>
+              <w:t>User needs to click the minus button and the entry should be removed</w:t>
+            </w:r>
+          </w:p>
+        </w:tc>
+        <w:tc>
+          <w:tcPr>
+            <w:tcW w:w="4452" w:type="dxa"/>
+          </w:tcPr>
+          <w:p>
+            <w:r>
+              <w:rPr>
+                <w:noProof/>
+              </w:rPr>
+              <w:drawing>
+                <wp:inline distT="0" distB="0" distL="0" distR="0" wp14:anchorId="44F15553" wp14:editId="2DD2CA88">
+                  <wp:extent cx="3809999" cy="1625600"/>
+                  <wp:effectExtent l="0" t="0" r="635" b="0"/>
+                  <wp:docPr id="1287261975" name="Picture 1"/>
+                  <wp:cNvGraphicFramePr>
+                    <a:graphicFrameLocks xmlns:a="http://schemas.openxmlformats.org/drawingml/2006/main" noChangeAspect="1"/>
+                  </wp:cNvGraphicFramePr>
+                  <a:graphic xmlns:a="http://schemas.openxmlformats.org/drawingml/2006/main">
+                    <a:graphicData uri="http://schemas.openxmlformats.org/drawingml/2006/picture">
+                      <pic:pic xmlns:pic="http://schemas.openxmlformats.org/drawingml/2006/picture">
+                        <pic:nvPicPr>
+                          <pic:cNvPr id="1287261975" name=""/>
+                          <pic:cNvPicPr/>
+                        </pic:nvPicPr>
+                        <pic:blipFill>
+                          <a:blip r:embed="rId21"/>
+                          <a:stretch>
+                            <a:fillRect/>
+                          </a:stretch>
+                        </pic:blipFill>
+                        <pic:spPr>
+                          <a:xfrm>
+                            <a:off x="0" y="0"/>
+                            <a:ext cx="3830616" cy="1634397"/>
+                          </a:xfrm>
+                          <a:prstGeom prst="rect">
+                            <a:avLst/>
+                          </a:prstGeom>
+                        </pic:spPr>
+                      </pic:pic>
+                    </a:graphicData>
+                  </a:graphic>
+                </wp:inline>
+              </w:drawing>
+            </w:r>
+          </w:p>
+          <w:p>
+            <w:r>
+              <w:t>Entry removed should no longer be on the display</w:t>
+            </w:r>
+          </w:p>
+        </w:tc>
+        <w:tc>
+          <w:tcPr>
+            <w:tcW w:w="3435" w:type="dxa"/>
+          </w:tcPr>
+          <w:p>
+            <w:r>
+              <w:t>Tester name:</w:t>
+            </w:r>
+            <w:r>
+              <w:t xml:space="preserve"> Sean </w:t>
+            </w:r>
+            <w:proofErr w:type="spellStart"/>
+            <w:r>
+              <w:t>Perpignani</w:t>
+            </w:r>
+            <w:proofErr w:type="spellEnd"/>
+          </w:p>
+          <w:tbl>
+            <w:tblPr>
+              <w:tblStyle w:val="TableGrid"/>
+              <w:tblW w:w="0" w:type="auto"/>
+              <w:tblLook w:val="04A0" w:firstRow="1" w:lastRow="0" w:firstColumn="1" w:lastColumn="0" w:noHBand="0" w:noVBand="1"/>
+            </w:tblPr>
+            <w:tblGrid>
+              <w:gridCol w:w="397"/>
+              <w:gridCol w:w="1607"/>
+            </w:tblGrid>
+            <w:tr>
+              <w:tc>
+                <w:tcPr>
+                  <w:tcW w:w="470" w:type="dxa"/>
+                  <w:tcBorders>
+                    <w:right w:val="single" w:sz="4" w:space="0" w:color="auto"/>
+                  </w:tcBorders>
+                </w:tcPr>
+                <w:p>
+                  <w:r>
+                    <w:t>X</w:t>
+                  </w:r>
+                </w:p>
+              </w:tc>
+              <w:tc>
+                <w:tcPr>
+                  <w:tcW w:w="3361" w:type="dxa"/>
+                  <w:tcBorders>
+                    <w:top w:val="nil"/>
+                    <w:left w:val="single" w:sz="4" w:space="0" w:color="auto"/>
+                    <w:bottom w:val="nil"/>
+                    <w:right w:val="nil"/>
+                  </w:tcBorders>
+                </w:tcPr>
+                <w:p>
+                  <w:r>
+                    <w:t>PASS</w:t>
+                  </w:r>
+                </w:p>
+              </w:tc>
+            </w:tr>
+            <w:tr>
+              <w:tc>
+                <w:tcPr>
+                  <w:tcW w:w="470" w:type="dxa"/>
+                  <w:tcBorders>
+                    <w:right w:val="single" w:sz="4" w:space="0" w:color="auto"/>
+                  </w:tcBorders>
+                </w:tcPr>
+                <w:p/>
+              </w:tc>
+              <w:tc>
+                <w:tcPr>
+                  <w:tcW w:w="3361" w:type="dxa"/>
+                  <w:tcBorders>
+                    <w:top w:val="nil"/>
+                    <w:left w:val="single" w:sz="4" w:space="0" w:color="auto"/>
+                    <w:bottom w:val="nil"/>
+                    <w:right w:val="nil"/>
+                  </w:tcBorders>
+                </w:tcPr>
+                <w:p>
+                  <w:r>
+                    <w:t>FAIL</w:t>
+                  </w:r>
+                </w:p>
+              </w:tc>
+            </w:tr>
+          </w:tbl>
+          <w:p>
+            <w:r>
+              <w:t>Observations:</w:t>
+            </w:r>
+          </w:p>
+          <w:p>
+            <w:r>
+              <w:t>Entry is removed from UI</w:t>
+            </w:r>
+          </w:p>
+        </w:tc>
+      </w:tr>
+      <w:tr>
+        <w:tc>
+          <w:tcPr>
+            <w:tcW w:w="685" w:type="dxa"/>
+          </w:tcPr>
+          <w:p>
+            <w:r>
+              <w:t>6</w:t>
+            </w:r>
+          </w:p>
+        </w:tc>
+        <w:tc>
+          <w:tcPr>
+            <w:tcW w:w="2116" w:type="dxa"/>
+          </w:tcPr>
+          <w:p>
+            <w:r>
+              <w:t>Go back button works</w:t>
+            </w:r>
+          </w:p>
+        </w:tc>
+        <w:tc>
+          <w:tcPr>
+            <w:tcW w:w="3702" w:type="dxa"/>
+          </w:tcPr>
+          <w:p>
+            <w:r>
+              <w:t>User needs to click on the go back button and it should take them back to the home UI</w:t>
+            </w:r>
+          </w:p>
+        </w:tc>
+        <w:tc>
+          <w:tcPr>
+            <w:tcW w:w="4452" w:type="dxa"/>
+          </w:tcPr>
+          <w:p>
+            <w:r>
+              <w:rPr>
+                <w:noProof/>
+              </w:rPr>
+              <w:drawing>
+                <wp:inline distT="0" distB="0" distL="0" distR="0" wp14:anchorId="1436441A" wp14:editId="0621AEFA">
+                  <wp:extent cx="3565236" cy="1534537"/>
+                  <wp:effectExtent l="0" t="0" r="0" b="8890"/>
+                  <wp:docPr id="1941690438" name="Picture 1"/>
+                  <wp:cNvGraphicFramePr>
+                    <a:graphicFrameLocks xmlns:a="http://schemas.openxmlformats.org/drawingml/2006/main" noChangeAspect="1"/>
+                  </wp:cNvGraphicFramePr>
+                  <a:graphic xmlns:a="http://schemas.openxmlformats.org/drawingml/2006/main">
+                    <a:graphicData uri="http://schemas.openxmlformats.org/drawingml/2006/picture">
+                      <pic:pic xmlns:pic="http://schemas.openxmlformats.org/drawingml/2006/picture">
+                        <pic:nvPicPr>
+                          <pic:cNvPr id="1941690438" name=""/>
+                          <pic:cNvPicPr/>
+                        </pic:nvPicPr>
+                        <pic:blipFill>
+                          <a:blip r:embed="rId22"/>
+                          <a:stretch>
+                            <a:fillRect/>
+                          </a:stretch>
+                        </pic:blipFill>
+                        <pic:spPr>
+                          <a:xfrm>
+                            <a:off x="0" y="0"/>
+                            <a:ext cx="3584715" cy="1542921"/>
+                          </a:xfrm>
+                          <a:prstGeom prst="rect">
+                            <a:avLst/>
+                          </a:prstGeom>
+                        </pic:spPr>
+                      </pic:pic>
+                    </a:graphicData>
+                  </a:graphic>
+                </wp:inline>
+              </w:drawing>
+            </w:r>
+          </w:p>
+          <w:p>
+            <w:r>
+              <w:t>Page should load the home UI</w:t>
+            </w:r>
+          </w:p>
+        </w:tc>
+        <w:tc>
+          <w:tcPr>
+            <w:tcW w:w="3435" w:type="dxa"/>
+          </w:tcPr>
+          <w:p>
+            <w:r>
+              <w:t>Tester name:</w:t>
+            </w:r>
+            <w:r>
+              <w:t xml:space="preserve"> Sean </w:t>
+            </w:r>
+            <w:proofErr w:type="spellStart"/>
+            <w:r>
+              <w:t>Perpignani</w:t>
+            </w:r>
+            <w:proofErr w:type="spellEnd"/>
+          </w:p>
+          <w:tbl>
+            <w:tblPr>
+              <w:tblStyle w:val="TableGrid"/>
+              <w:tblW w:w="0" w:type="auto"/>
+              <w:tblLook w:val="04A0" w:firstRow="1" w:lastRow="0" w:firstColumn="1" w:lastColumn="0" w:noHBand="0" w:noVBand="1"/>
+            </w:tblPr>
+            <w:tblGrid>
+              <w:gridCol w:w="397"/>
+              <w:gridCol w:w="1607"/>
+            </w:tblGrid>
+            <w:tr>
+              <w:tc>
+                <w:tcPr>
+                  <w:tcW w:w="470" w:type="dxa"/>
+                  <w:tcBorders>
+                    <w:right w:val="single" w:sz="4" w:space="0" w:color="auto"/>
+                  </w:tcBorders>
+                </w:tcPr>
+                <w:p>
+                  <w:r>
+                    <w:t>X</w:t>
+                  </w:r>
+                </w:p>
+              </w:tc>
+              <w:tc>
+                <w:tcPr>
+                  <w:tcW w:w="3361" w:type="dxa"/>
+                  <w:tcBorders>
+                    <w:top w:val="nil"/>
+                    <w:left w:val="single" w:sz="4" w:space="0" w:color="auto"/>
+                    <w:bottom w:val="nil"/>
+                    <w:right w:val="nil"/>
+                  </w:tcBorders>
+                </w:tcPr>
+                <w:p>
+                  <w:r>
+                    <w:t>PASS</w:t>
+                  </w:r>
+                </w:p>
+              </w:tc>
+            </w:tr>
+            <w:tr>
+              <w:tc>
+                <w:tcPr>
+                  <w:tcW w:w="470" w:type="dxa"/>
+                  <w:tcBorders>
+                    <w:right w:val="single" w:sz="4" w:space="0" w:color="auto"/>
+                  </w:tcBorders>
+                </w:tcPr>
+                <w:p/>
+              </w:tc>
+              <w:tc>
+                <w:tcPr>
+                  <w:tcW w:w="3361" w:type="dxa"/>
+                  <w:tcBorders>
+                    <w:top w:val="nil"/>
+                    <w:left w:val="single" w:sz="4" w:space="0" w:color="auto"/>
+                    <w:bottom w:val="nil"/>
+                    <w:right w:val="nil"/>
+                  </w:tcBorders>
+                </w:tcPr>
+                <w:p>
+                  <w:r>
+                    <w:t>FAIL</w:t>
+                  </w:r>
+                </w:p>
+              </w:tc>
+            </w:tr>
+          </w:tbl>
+          <w:p>
+            <w:r>
+              <w:t>Observations:</w:t>
+            </w:r>
+          </w:p>
+          <w:p>
+            <w:r>
               <w:t>The button leads back to home page</w:t>
             </w:r>
           </w:p>
@@ -3350,6 +3448,9 @@
             </w:hyperlink>
             <w:r>
               <w:t xml:space="preserve"> which is accessible through GitHub (on a phone)</w:t>
+            </w:r>
+            <w:r>
+              <w:t xml:space="preserve"> and repeat the process but on a mobile device</w:t>
             </w:r>
           </w:p>
         </w:tc>
@@ -3435,8 +3536,8 @@
               <w:tblLook w:val="04A0" w:firstRow="1" w:lastRow="0" w:firstColumn="1" w:lastColumn="0" w:noHBand="0" w:noVBand="1"/>
             </w:tblPr>
             <w:tblGrid>
-              <w:gridCol w:w="333"/>
-              <w:gridCol w:w="681"/>
+              <w:gridCol w:w="397"/>
+              <w:gridCol w:w="1607"/>
             </w:tblGrid>
             <w:tr>
               <w:tc>
@@ -6735,6 +6836,15 @@
 </file>
 
 <file path=customXml/item1.xml><?xml version="1.0" encoding="utf-8"?>
+<?mso-contentType ?>
+<FormTemplates xmlns="http://schemas.microsoft.com/sharepoint/v3/contenttype/forms">
+  <Display>DocumentLibraryForm</Display>
+  <Edit>DocumentLibraryForm</Edit>
+  <New>DocumentLibraryForm</New>
+</FormTemplates>
+</file>
+
+<file path=customXml/item2.xml><?xml version="1.0" encoding="utf-8"?>
 <ct:contentTypeSchema xmlns:ct="http://schemas.microsoft.com/office/2006/metadata/contentType" xmlns:ma="http://schemas.microsoft.com/office/2006/metadata/properties/metaAttributes" ct:_="" ma:_="" ma:contentTypeName="Document" ma:contentTypeID="0x0101000E6D804FECBDB148941DD37CB81A2091" ma:contentTypeVersion="7" ma:contentTypeDescription="Create a new document." ma:contentTypeScope="" ma:versionID="41003e0369b013f0d022446fa698d42e">
   <xsd:schema xmlns:xsd="http://www.w3.org/2001/XMLSchema" xmlns:xs="http://www.w3.org/2001/XMLSchema" xmlns:p="http://schemas.microsoft.com/office/2006/metadata/properties" xmlns:ns2="e25ec68f-690a-4859-acf2-f93daf9a87fb" targetNamespace="http://schemas.microsoft.com/office/2006/metadata/properties" ma:root="true" ma:fieldsID="c5b2759e3c48bba74a99bf2d84e14485" ns2:_="">
     <xsd:import namespace="e25ec68f-690a-4859-acf2-f93daf9a87fb"/>
@@ -6896,16 +7006,15 @@
 </ct:contentTypeSchema>
 </file>
 
-<file path=customXml/item2.xml><?xml version="1.0" encoding="utf-8"?>
-<?mso-contentType ?>
-<FormTemplates xmlns="http://schemas.microsoft.com/sharepoint/v3/contenttype/forms">
-  <Display>DocumentLibraryForm</Display>
-  <Edit>DocumentLibraryForm</Edit>
-  <New>DocumentLibraryForm</New>
-</FormTemplates>
+<file path=customXml/itemProps1.xml><?xml version="1.0" encoding="utf-8"?>
+<ds:datastoreItem xmlns:ds="http://schemas.openxmlformats.org/officeDocument/2006/customXml" ds:itemID="{F45D4F3E-C730-46ED-A7E6-AFC86E716055}">
+  <ds:schemaRefs>
+    <ds:schemaRef ds:uri="http://schemas.microsoft.com/sharepoint/v3/contenttype/forms"/>
+  </ds:schemaRefs>
+</ds:datastoreItem>
 </file>
 
-<file path=customXml/itemProps1.xml><?xml version="1.0" encoding="utf-8"?>
+<file path=customXml/itemProps2.xml><?xml version="1.0" encoding="utf-8"?>
 <ds:datastoreItem xmlns:ds="http://schemas.openxmlformats.org/officeDocument/2006/customXml" ds:itemID="{29FA0807-6B6B-4473-B63B-E62DB6533485}">
   <ds:schemaRefs>
     <ds:schemaRef ds:uri="http://schemas.microsoft.com/office/2006/metadata/contentType"/>
@@ -6921,12 +7030,4 @@
     <ds:schemaRef ds:uri="http://schemas.microsoft.com/internal/obd"/>
   </ds:schemaRefs>
 </ds:datastoreItem>
-</file>
-
-<file path=customXml/itemProps2.xml><?xml version="1.0" encoding="utf-8"?>
-<ds:datastoreItem xmlns:ds="http://schemas.openxmlformats.org/officeDocument/2006/customXml" ds:itemID="{F45D4F3E-C730-46ED-A7E6-AFC86E716055}">
-  <ds:schemaRefs>
-    <ds:schemaRef ds:uri="http://schemas.microsoft.com/sharepoint/v3/contenttype/forms"/>
-  </ds:schemaRefs>
-</ds:datastoreItem>
 </file>
</xml_diff>